<commit_message>
Updated Statement of Requirements.
</commit_message>
<xml_diff>
--- a/Documents/Statement of Requirements.docx
+++ b/Documents/Statement of Requirements.docx
@@ -7879,234 +7879,232 @@
         </w:rPr>
         <w:t>13.2 What do I use?</w:t>
       </w:r>
-      <w:bookmarkStart w:id="40" w:name="_GoBack"/>
+    </w:p>
+    <w:p>
+      <w:pPr>
+        <w:rPr>
+          <w:sz w:val="22"/>
+          <w:szCs w:val="22"/>
+          <w:lang w:val="en-US"/>
+        </w:rPr>
+      </w:pPr>
+      <w:r>
+        <w:rPr>
+          <w:sz w:val="22"/>
+          <w:szCs w:val="22"/>
+          <w:lang w:val="en-US"/>
+        </w:rPr>
+        <w:t xml:space="preserve">As for my laptop is it an ASUS VivoBook S14 with Windows 10 </w:t>
+      </w:r>
+      <w:r>
+        <w:rPr>
+          <w:sz w:val="22"/>
+          <w:szCs w:val="22"/>
+          <w:lang w:val="en-US"/>
+        </w:rPr>
+        <w:t xml:space="preserve">v1909 </w:t>
+      </w:r>
+      <w:r>
+        <w:rPr>
+          <w:sz w:val="22"/>
+          <w:szCs w:val="22"/>
+          <w:lang w:val="en-US"/>
+        </w:rPr>
+        <w:t>installed</w:t>
+      </w:r>
+      <w:r>
+        <w:rPr>
+          <w:sz w:val="22"/>
+          <w:szCs w:val="22"/>
+          <w:lang w:val="en-US"/>
+        </w:rPr>
+        <w:t xml:space="preserve"> as the OS</w:t>
+      </w:r>
+      <w:r>
+        <w:rPr>
+          <w:sz w:val="22"/>
+          <w:szCs w:val="22"/>
+          <w:lang w:val="en-US"/>
+        </w:rPr>
+        <w:t xml:space="preserve">. For my </w:t>
+      </w:r>
+      <w:r>
+        <w:rPr>
+          <w:sz w:val="22"/>
+          <w:szCs w:val="22"/>
+          <w:lang w:val="en-US"/>
+        </w:rPr>
+        <w:t>d</w:t>
+      </w:r>
+      <w:r>
+        <w:rPr>
+          <w:sz w:val="22"/>
+          <w:szCs w:val="22"/>
+          <w:lang w:val="en-US"/>
+        </w:rPr>
+        <w:t>esktop computer</w:t>
+      </w:r>
+      <w:r>
+        <w:rPr>
+          <w:sz w:val="22"/>
+          <w:szCs w:val="22"/>
+          <w:lang w:val="en-US"/>
+        </w:rPr>
+        <w:t>,</w:t>
+      </w:r>
+      <w:r>
+        <w:rPr>
+          <w:sz w:val="22"/>
+          <w:szCs w:val="22"/>
+          <w:lang w:val="en-US"/>
+        </w:rPr>
+        <w:t xml:space="preserve"> I am using a late 2014 </w:t>
+      </w:r>
+      <w:r>
+        <w:rPr>
+          <w:sz w:val="22"/>
+          <w:szCs w:val="22"/>
+          <w:lang w:val="en-US"/>
+        </w:rPr>
+        <w:t xml:space="preserve">iMac </w:t>
+      </w:r>
+      <w:r>
+        <w:rPr>
+          <w:sz w:val="22"/>
+          <w:szCs w:val="22"/>
+          <w:lang w:val="en-US"/>
+        </w:rPr>
+        <w:t>with macOS Catalina</w:t>
+      </w:r>
+      <w:r>
+        <w:rPr>
+          <w:sz w:val="22"/>
+          <w:szCs w:val="22"/>
+          <w:lang w:val="en-US"/>
+        </w:rPr>
+        <w:t xml:space="preserve"> 10.15.4</w:t>
+      </w:r>
+      <w:r>
+        <w:rPr>
+          <w:sz w:val="22"/>
+          <w:szCs w:val="22"/>
+          <w:lang w:val="en-US"/>
+        </w:rPr>
+        <w:t xml:space="preserve"> installed as my </w:t>
+      </w:r>
+      <w:r>
+        <w:rPr>
+          <w:sz w:val="22"/>
+          <w:szCs w:val="22"/>
+          <w:lang w:val="en-US"/>
+        </w:rPr>
+        <w:t>OS</w:t>
+      </w:r>
+      <w:r>
+        <w:rPr>
+          <w:sz w:val="22"/>
+          <w:szCs w:val="22"/>
+          <w:lang w:val="en-US"/>
+        </w:rPr>
+        <w:t xml:space="preserve">. On both my devices I have </w:t>
+      </w:r>
+      <w:r>
+        <w:rPr>
+          <w:sz w:val="22"/>
+          <w:szCs w:val="22"/>
+          <w:lang w:val="en-US"/>
+        </w:rPr>
+        <w:t>Visual Studio Code</w:t>
+      </w:r>
+      <w:r>
+        <w:rPr>
+          <w:sz w:val="22"/>
+          <w:szCs w:val="22"/>
+          <w:lang w:val="en-US"/>
+        </w:rPr>
+        <w:t xml:space="preserve"> installe</w:t>
+      </w:r>
+      <w:r>
+        <w:rPr>
+          <w:sz w:val="22"/>
+          <w:szCs w:val="22"/>
+          <w:lang w:val="en-US"/>
+        </w:rPr>
+        <w:t>d</w:t>
+      </w:r>
+      <w:r>
+        <w:rPr>
+          <w:sz w:val="22"/>
+          <w:szCs w:val="22"/>
+          <w:lang w:val="en-US"/>
+        </w:rPr>
+        <w:t xml:space="preserve">. I am using </w:t>
+      </w:r>
+      <w:r>
+        <w:rPr>
+          <w:sz w:val="22"/>
+          <w:szCs w:val="22"/>
+          <w:lang w:val="en-US"/>
+        </w:rPr>
+        <w:t xml:space="preserve">the GIT client </w:t>
+      </w:r>
+      <w:r>
+        <w:rPr>
+          <w:sz w:val="22"/>
+          <w:szCs w:val="22"/>
+          <w:lang w:val="en-US"/>
+        </w:rPr>
+        <w:t xml:space="preserve">GitHub to synchronize my work </w:t>
+      </w:r>
+      <w:r>
+        <w:rPr>
+          <w:sz w:val="22"/>
+          <w:szCs w:val="22"/>
+          <w:lang w:val="en-US"/>
+        </w:rPr>
+        <w:t xml:space="preserve">into one </w:t>
+      </w:r>
+      <w:r>
+        <w:rPr>
+          <w:sz w:val="22"/>
+          <w:szCs w:val="22"/>
+          <w:lang w:val="en-US"/>
+        </w:rPr>
+        <w:t xml:space="preserve">repository which can be found online. </w:t>
+      </w:r>
+      <w:r>
+        <w:rPr>
+          <w:sz w:val="22"/>
+          <w:szCs w:val="22"/>
+          <w:vertAlign w:val="superscript"/>
+          <w:lang w:val="en-US"/>
+        </w:rPr>
+        <w:t>[8]</w:t>
+      </w:r>
+    </w:p>
+    <w:p>
+      <w:pPr>
+        <w:pStyle w:val="Heading1"/>
+        <w:rPr>
+          <w:rFonts w:asciiTheme="minorHAnsi" w:hAnsiTheme="minorHAnsi"/>
+          <w:b/>
+          <w:bCs/>
+          <w:color w:val="4472C4" w:themeColor="accent1"/>
+          <w:lang w:val="en-US"/>
+        </w:rPr>
+      </w:pPr>
+      <w:bookmarkStart w:id="40" w:name="_Toc38543553"/>
+      <w:r>
+        <w:rPr>
+          <w:rFonts w:asciiTheme="minorHAnsi" w:hAnsiTheme="minorHAnsi"/>
+          <w:b/>
+          <w:bCs/>
+          <w:color w:val="4472C4" w:themeColor="accent1"/>
+          <w:lang w:val="en-US"/>
+        </w:rPr>
+        <w:t>14. System Demands</w:t>
+      </w:r>
       <w:bookmarkEnd w:id="40"/>
-    </w:p>
-    <w:p>
-      <w:pPr>
-        <w:rPr>
-          <w:sz w:val="22"/>
-          <w:szCs w:val="22"/>
-          <w:lang w:val="en-US"/>
-        </w:rPr>
-      </w:pPr>
-      <w:r>
-        <w:rPr>
-          <w:sz w:val="22"/>
-          <w:szCs w:val="22"/>
-          <w:lang w:val="en-US"/>
-        </w:rPr>
-        <w:t xml:space="preserve">As for my laptop is it an ASUS VivoBook S14 with Windows 10 </w:t>
-      </w:r>
-      <w:r>
-        <w:rPr>
-          <w:sz w:val="22"/>
-          <w:szCs w:val="22"/>
-          <w:lang w:val="en-US"/>
-        </w:rPr>
-        <w:t xml:space="preserve">v1909 </w:t>
-      </w:r>
-      <w:r>
-        <w:rPr>
-          <w:sz w:val="22"/>
-          <w:szCs w:val="22"/>
-          <w:lang w:val="en-US"/>
-        </w:rPr>
-        <w:t>installed</w:t>
-      </w:r>
-      <w:r>
-        <w:rPr>
-          <w:sz w:val="22"/>
-          <w:szCs w:val="22"/>
-          <w:lang w:val="en-US"/>
-        </w:rPr>
-        <w:t xml:space="preserve"> as the OS</w:t>
-      </w:r>
-      <w:r>
-        <w:rPr>
-          <w:sz w:val="22"/>
-          <w:szCs w:val="22"/>
-          <w:lang w:val="en-US"/>
-        </w:rPr>
-        <w:t xml:space="preserve">. For my </w:t>
-      </w:r>
-      <w:r>
-        <w:rPr>
-          <w:sz w:val="22"/>
-          <w:szCs w:val="22"/>
-          <w:lang w:val="en-US"/>
-        </w:rPr>
-        <w:t>d</w:t>
-      </w:r>
-      <w:r>
-        <w:rPr>
-          <w:sz w:val="22"/>
-          <w:szCs w:val="22"/>
-          <w:lang w:val="en-US"/>
-        </w:rPr>
-        <w:t>esktop computer</w:t>
-      </w:r>
-      <w:r>
-        <w:rPr>
-          <w:sz w:val="22"/>
-          <w:szCs w:val="22"/>
-          <w:lang w:val="en-US"/>
-        </w:rPr>
-        <w:t>,</w:t>
-      </w:r>
-      <w:r>
-        <w:rPr>
-          <w:sz w:val="22"/>
-          <w:szCs w:val="22"/>
-          <w:lang w:val="en-US"/>
-        </w:rPr>
-        <w:t xml:space="preserve"> I am using a late 2014 </w:t>
-      </w:r>
-      <w:r>
-        <w:rPr>
-          <w:sz w:val="22"/>
-          <w:szCs w:val="22"/>
-          <w:lang w:val="en-US"/>
-        </w:rPr>
-        <w:t xml:space="preserve">iMac </w:t>
-      </w:r>
-      <w:r>
-        <w:rPr>
-          <w:sz w:val="22"/>
-          <w:szCs w:val="22"/>
-          <w:lang w:val="en-US"/>
-        </w:rPr>
-        <w:t>with macOS Catalina</w:t>
-      </w:r>
-      <w:r>
-        <w:rPr>
-          <w:sz w:val="22"/>
-          <w:szCs w:val="22"/>
-          <w:lang w:val="en-US"/>
-        </w:rPr>
-        <w:t xml:space="preserve"> 10.15.4</w:t>
-      </w:r>
-      <w:r>
-        <w:rPr>
-          <w:sz w:val="22"/>
-          <w:szCs w:val="22"/>
-          <w:lang w:val="en-US"/>
-        </w:rPr>
-        <w:t xml:space="preserve"> installed as my </w:t>
-      </w:r>
-      <w:r>
-        <w:rPr>
-          <w:sz w:val="22"/>
-          <w:szCs w:val="22"/>
-          <w:lang w:val="en-US"/>
-        </w:rPr>
-        <w:t>OS</w:t>
-      </w:r>
-      <w:r>
-        <w:rPr>
-          <w:sz w:val="22"/>
-          <w:szCs w:val="22"/>
-          <w:lang w:val="en-US"/>
-        </w:rPr>
-        <w:t xml:space="preserve">. On both my devices I have </w:t>
-      </w:r>
-      <w:r>
-        <w:rPr>
-          <w:sz w:val="22"/>
-          <w:szCs w:val="22"/>
-          <w:lang w:val="en-US"/>
-        </w:rPr>
-        <w:t>Visual Studio Code</w:t>
-      </w:r>
-      <w:r>
-        <w:rPr>
-          <w:sz w:val="22"/>
-          <w:szCs w:val="22"/>
-          <w:lang w:val="en-US"/>
-        </w:rPr>
-        <w:t xml:space="preserve"> installe</w:t>
-      </w:r>
-      <w:r>
-        <w:rPr>
-          <w:sz w:val="22"/>
-          <w:szCs w:val="22"/>
-          <w:lang w:val="en-US"/>
-        </w:rPr>
-        <w:t>d</w:t>
-      </w:r>
-      <w:r>
-        <w:rPr>
-          <w:sz w:val="22"/>
-          <w:szCs w:val="22"/>
-          <w:lang w:val="en-US"/>
-        </w:rPr>
-        <w:t xml:space="preserve">. I am using </w:t>
-      </w:r>
-      <w:r>
-        <w:rPr>
-          <w:sz w:val="22"/>
-          <w:szCs w:val="22"/>
-          <w:lang w:val="en-US"/>
-        </w:rPr>
-        <w:t xml:space="preserve">the GIT client </w:t>
-      </w:r>
-      <w:r>
-        <w:rPr>
-          <w:sz w:val="22"/>
-          <w:szCs w:val="22"/>
-          <w:lang w:val="en-US"/>
-        </w:rPr>
-        <w:t xml:space="preserve">GitHub to synchronize my work </w:t>
-      </w:r>
-      <w:r>
-        <w:rPr>
-          <w:sz w:val="22"/>
-          <w:szCs w:val="22"/>
-          <w:lang w:val="en-US"/>
-        </w:rPr>
-        <w:t xml:space="preserve">into one </w:t>
-      </w:r>
-      <w:r>
-        <w:rPr>
-          <w:sz w:val="22"/>
-          <w:szCs w:val="22"/>
-          <w:lang w:val="en-US"/>
-        </w:rPr>
-        <w:t xml:space="preserve">repository which can be found online. </w:t>
-      </w:r>
-      <w:r>
-        <w:rPr>
-          <w:sz w:val="22"/>
-          <w:szCs w:val="22"/>
-          <w:vertAlign w:val="superscript"/>
-          <w:lang w:val="en-US"/>
-        </w:rPr>
-        <w:t>[8]</w:t>
-      </w:r>
-    </w:p>
-    <w:p>
-      <w:pPr>
-        <w:pStyle w:val="Heading1"/>
-        <w:rPr>
-          <w:rFonts w:asciiTheme="minorHAnsi" w:hAnsiTheme="minorHAnsi"/>
-          <w:b/>
-          <w:bCs/>
-          <w:color w:val="4472C4" w:themeColor="accent1"/>
-          <w:lang w:val="en-US"/>
-        </w:rPr>
-      </w:pPr>
-      <w:bookmarkStart w:id="41" w:name="_Toc38543553"/>
-      <w:r>
-        <w:rPr>
-          <w:rFonts w:asciiTheme="minorHAnsi" w:hAnsiTheme="minorHAnsi"/>
-          <w:b/>
-          <w:bCs/>
-          <w:color w:val="4472C4" w:themeColor="accent1"/>
-          <w:lang w:val="en-US"/>
-        </w:rPr>
-        <w:t>14. System Demands</w:t>
-      </w:r>
-      <w:bookmarkEnd w:id="41"/>
     </w:p>
     <w:p>
       <w:pPr>
@@ -8415,7 +8413,7 @@
           <w:lang w:val="en-US"/>
         </w:rPr>
       </w:pPr>
-      <w:bookmarkStart w:id="42" w:name="_Toc38543554"/>
+      <w:bookmarkStart w:id="41" w:name="_Toc38543554"/>
       <w:r>
         <w:rPr>
           <w:rFonts w:asciiTheme="minorHAnsi" w:hAnsiTheme="minorHAnsi"/>
@@ -8456,7 +8454,7 @@
         </w:rPr>
         <w:t>s</w:t>
       </w:r>
-      <w:bookmarkEnd w:id="42"/>
+      <w:bookmarkEnd w:id="41"/>
     </w:p>
     <w:p>
       <w:pPr>
@@ -8515,8 +8513,10 @@
           <w:szCs w:val="24"/>
           <w:lang w:val="en-US"/>
         </w:rPr>
-        <w:t>Original source link</w:t>
-      </w:r>
+        <w:t>Origin</w:t>
+      </w:r>
+      <w:bookmarkStart w:id="42" w:name="_GoBack"/>
+      <w:bookmarkEnd w:id="42"/>
     </w:p>
     <w:p>
       <w:pPr>
@@ -13537,7 +13537,7 @@
 </file>
 
 <file path=customXml/itemProps2.xml><?xml version="1.0" encoding="utf-8"?>
-<ds:datastoreItem xmlns:ds="http://schemas.openxmlformats.org/officeDocument/2006/customXml" ds:itemID="{4B8A87AF-7676-43DB-9BEB-486DDBFC280E}">
+<ds:datastoreItem xmlns:ds="http://schemas.openxmlformats.org/officeDocument/2006/customXml" ds:itemID="{3CFC4EB6-212C-440E-8F38-9B66327CEF19}">
   <ds:schemaRefs>
     <ds:schemaRef ds:uri="http://schemas.openxmlformats.org/officeDocument/2006/bibliography"/>
   </ds:schemaRefs>

</xml_diff>

<commit_message>
Updated Statements of Requirements.
</commit_message>
<xml_diff>
--- a/Documents/Statement of Requirements.docx
+++ b/Documents/Statement of Requirements.docx
@@ -8515,8 +8515,6 @@
         </w:rPr>
         <w:t>Origin</w:t>
       </w:r>
-      <w:bookmarkStart w:id="42" w:name="_GoBack"/>
-      <w:bookmarkEnd w:id="42"/>
     </w:p>
     <w:p>
       <w:pPr>
@@ -8913,7 +8911,34 @@
           <w:szCs w:val="22"/>
           <w:lang w:val="en-US"/>
         </w:rPr>
-        <w:t>GitHub Repository</w:t>
+        <w:t>GitHub Repos</w:t>
+      </w:r>
+      <w:bookmarkStart w:id="42" w:name="_GoBack"/>
+      <w:bookmarkEnd w:id="42"/>
+      <w:r>
+        <w:rPr>
+          <w:sz w:val="22"/>
+          <w:szCs w:val="22"/>
+          <w:lang w:val="en-US"/>
+        </w:rPr>
+        <w:t>itory</w:t>
+      </w:r>
+      <w:r>
+        <w:rPr>
+          <w:sz w:val="22"/>
+          <w:szCs w:val="22"/>
+          <w:lang w:val="en-US"/>
+        </w:rPr>
+        <w:t xml:space="preserve"> </w:t>
+      </w:r>
+      <w:r>
+        <w:rPr>
+          <w:sz w:val="22"/>
+          <w:szCs w:val="22"/>
+          <w:vertAlign w:val="superscript"/>
+          <w:lang w:val="en-US"/>
+        </w:rPr>
+        <w:t>[8]</w:t>
       </w:r>
       <w:r>
         <w:rPr>
@@ -13537,7 +13562,7 @@
 </file>
 
 <file path=customXml/itemProps2.xml><?xml version="1.0" encoding="utf-8"?>
-<ds:datastoreItem xmlns:ds="http://schemas.openxmlformats.org/officeDocument/2006/customXml" ds:itemID="{3CFC4EB6-212C-440E-8F38-9B66327CEF19}">
+<ds:datastoreItem xmlns:ds="http://schemas.openxmlformats.org/officeDocument/2006/customXml" ds:itemID="{442058BC-EA40-4835-935D-933AC41531D2}">
   <ds:schemaRefs>
     <ds:schemaRef ds:uri="http://schemas.openxmlformats.org/officeDocument/2006/bibliography"/>
   </ds:schemaRefs>

</xml_diff>